<commit_message>
Release Notes and version number updated.
</commit_message>
<xml_diff>
--- a/Deployement/ExpenseTrackerProjectNotes.docx
+++ b/Deployement/ExpenseTrackerProjectNotes.docx
@@ -87,21 +87,12 @@
           <w:bCs/>
         </w:rPr>
       </w:pPr>
-      <w:proofErr w:type="gramStart"/>
-      <w:r>
-        <w:rPr>
-          <w:b/>
-          <w:bCs/>
-        </w:rPr>
-        <w:t>Version :</w:t>
-      </w:r>
-      <w:proofErr w:type="gramEnd"/>
-      <w:r>
-        <w:rPr>
-          <w:b/>
-          <w:bCs/>
-        </w:rPr>
-        <w:t xml:space="preserve"> </w:t>
+      <w:r>
+        <w:rPr>
+          <w:b/>
+          <w:bCs/>
+        </w:rPr>
+        <w:t xml:space="preserve">Version : </w:t>
       </w:r>
       <w:r>
         <w:rPr>
@@ -146,7 +137,6 @@
           <w:bCs/>
         </w:rPr>
       </w:pPr>
-      <w:proofErr w:type="gramStart"/>
       <w:r>
         <w:rPr>
           <w:b/>
@@ -161,7 +151,6 @@
         </w:rPr>
         <w:t>:</w:t>
       </w:r>
-      <w:proofErr w:type="gramEnd"/>
     </w:p>
     <w:p>
       <w:pPr>
@@ -365,6 +354,18 @@
       </w:r>
       <w:r>
         <w:t>ecided)</w:t>
+      </w:r>
+    </w:p>
+    <w:p>
+      <w:pPr>
+        <w:pStyle w:val="ListParagraph"/>
+        <w:numPr>
+          <w:ilvl w:val="0"/>
+          <w:numId w:val="1"/>
+        </w:numPr>
+      </w:pPr>
+      <w:r>
+        <w:t>If we enter wrong creds and then write correct creds and enter in the application and again enter wrong creds the login attempts should again update to 3 but its coming 2 login attempts left. (To be decided)</w:t>
       </w:r>
     </w:p>
     <w:p>
@@ -556,6 +557,7 @@
         </w:numPr>
       </w:pPr>
       <w:r>
+        <w:lastRenderedPageBreak/>
         <w:t>Show a countdown timer indicating the remaining block time (optional but improves UX).</w:t>
       </w:r>
     </w:p>
@@ -582,7 +584,6 @@
         </w:numPr>
       </w:pPr>
       <w:r>
-        <w:lastRenderedPageBreak/>
         <w:t>Ensure proper validation for incorrect credentials.</w:t>
       </w:r>
     </w:p>
@@ -794,15 +795,7 @@
         </w:numPr>
       </w:pPr>
       <w:r>
-        <w:t xml:space="preserve">After 3 failed attempts, set the </w:t>
-      </w:r>
-      <w:proofErr w:type="spellStart"/>
-      <w:r>
-        <w:t>block_end_time</w:t>
-      </w:r>
-      <w:proofErr w:type="spellEnd"/>
-      <w:r>
-        <w:t xml:space="preserve"> to the current time + 30 minutes.</w:t>
+        <w:t>After 3 failed attempts, set the block_end_time to the current time + 30 minutes.</w:t>
       </w:r>
     </w:p>
     <w:p>
@@ -824,23 +817,7 @@
         </w:numPr>
       </w:pPr>
       <w:r>
-        <w:t xml:space="preserve">Reset the </w:t>
-      </w:r>
-      <w:proofErr w:type="spellStart"/>
-      <w:r>
-        <w:t>attempt_count</w:t>
-      </w:r>
-      <w:proofErr w:type="spellEnd"/>
-      <w:r>
-        <w:t xml:space="preserve"> and clear </w:t>
-      </w:r>
-      <w:proofErr w:type="spellStart"/>
-      <w:r>
-        <w:t>block_end_time</w:t>
-      </w:r>
-      <w:proofErr w:type="spellEnd"/>
-      <w:r>
-        <w:t>.</w:t>
+        <w:t>Reset the attempt_count and clear block_end_time.</w:t>
       </w:r>
     </w:p>
     <w:p>
@@ -869,15 +846,7 @@
         </w:numPr>
       </w:pPr>
       <w:r>
-        <w:t xml:space="preserve">If </w:t>
-      </w:r>
-      <w:proofErr w:type="spellStart"/>
-      <w:r>
-        <w:t>block_end_time</w:t>
-      </w:r>
-      <w:proofErr w:type="spellEnd"/>
-      <w:r>
-        <w:t xml:space="preserve"> is not NULL and greater than the current time, deny login and provide the block time.</w:t>
+        <w:t>If block_end_time is not NULL and greater than the current time, deny login and provide the block time.</w:t>
       </w:r>
     </w:p>
     <w:p>
@@ -925,6 +894,7 @@
           <w:b/>
           <w:bCs/>
         </w:rPr>
+        <w:lastRenderedPageBreak/>
         <w:t>GET /login-status</w:t>
       </w:r>
       <w:r>
@@ -954,7 +924,6 @@
         </w:numPr>
       </w:pPr>
       <w:r>
-        <w:lastRenderedPageBreak/>
         <w:t>Ensure appropriate error messages and HTTP status codes are returned.</w:t>
       </w:r>
     </w:p>
@@ -1061,23 +1030,7 @@
         </w:numPr>
       </w:pPr>
       <w:r>
-        <w:t xml:space="preserve">Update the database schema to include </w:t>
-      </w:r>
-      <w:proofErr w:type="spellStart"/>
-      <w:r>
-        <w:t>attempt_count</w:t>
-      </w:r>
-      <w:proofErr w:type="spellEnd"/>
-      <w:r>
-        <w:t xml:space="preserve"> and </w:t>
-      </w:r>
-      <w:proofErr w:type="spellStart"/>
-      <w:r>
-        <w:t>block_end_time</w:t>
-      </w:r>
-      <w:proofErr w:type="spellEnd"/>
-      <w:r>
-        <w:t>.</w:t>
+        <w:t>Update the database schema to include attempt_count and block_end_time.</w:t>
       </w:r>
     </w:p>
     <w:p>

</xml_diff>

<commit_message>
After signup user should be directed towards login page.
</commit_message>
<xml_diff>
--- a/Deployement/ExpenseTrackerProjectNotes.docx
+++ b/Deployement/ExpenseTrackerProjectNotes.docx
@@ -323,13 +323,27 @@
         <w:t xml:space="preserve"> </w:t>
       </w:r>
       <w:r>
-        <w:t xml:space="preserve">(To be </w:t>
-      </w:r>
-      <w:r>
-        <w:t>d</w:t>
-      </w:r>
-      <w:r>
-        <w:t>ecided)</w:t>
+        <w:t>(</w:t>
+      </w:r>
+      <w:r>
+        <w:t>Arnav</w:t>
+      </w:r>
+      <w:r>
+        <w:t>)</w:t>
+      </w:r>
+      <w:r>
+        <w:rPr>
+          <w:b/>
+          <w:bCs/>
+        </w:rPr>
+        <w:t xml:space="preserve"> </w:t>
+      </w:r>
+      <w:r>
+        <w:rPr>
+          <w:b/>
+          <w:bCs/>
+        </w:rPr>
+        <w:t>(DONE)</w:t>
       </w:r>
     </w:p>
     <w:p>
@@ -347,13 +361,13 @@
         <w:t>.</w:t>
       </w:r>
       <w:r>
-        <w:t xml:space="preserve"> (To be </w:t>
-      </w:r>
-      <w:r>
-        <w:t>d</w:t>
-      </w:r>
-      <w:r>
-        <w:t>ecided)</w:t>
+        <w:t xml:space="preserve"> (</w:t>
+      </w:r>
+      <w:r>
+        <w:t>Arnav</w:t>
+      </w:r>
+      <w:r>
+        <w:t>)</w:t>
       </w:r>
     </w:p>
     <w:p>
@@ -365,7 +379,60 @@
         </w:numPr>
       </w:pPr>
       <w:r>
-        <w:t>If we enter wrong creds and then write correct creds and enter in the application and again enter wrong creds the login attempts should again update to 3 but its coming 2 login attempts left. (To be decided)</w:t>
+        <w:t>If we enter wrong creds and then write correct creds and enter in the application and again enter wrong creds the login attempts should again update to 3 but its coming 2 login attempts left. (</w:t>
+      </w:r>
+      <w:r>
+        <w:t>Monu</w:t>
+      </w:r>
+      <w:r>
+        <w:t>)</w:t>
+      </w:r>
+    </w:p>
+    <w:p>
+      <w:pPr>
+        <w:pStyle w:val="ListParagraph"/>
+        <w:numPr>
+          <w:ilvl w:val="0"/>
+          <w:numId w:val="1"/>
+        </w:numPr>
+      </w:pPr>
+      <w:r>
+        <w:t xml:space="preserve">Password and Confirm password copy prevention. (To Be decided- </w:t>
+      </w:r>
+      <w:r>
+        <w:rPr>
+          <w:b/>
+          <w:bCs/>
+        </w:rPr>
+        <w:t>NEXT Release</w:t>
+      </w:r>
+      <w:r>
+        <w:t>)</w:t>
+      </w:r>
+    </w:p>
+    <w:p>
+      <w:pPr>
+        <w:pStyle w:val="ListParagraph"/>
+        <w:numPr>
+          <w:ilvl w:val="0"/>
+          <w:numId w:val="1"/>
+        </w:numPr>
+      </w:pPr>
+      <w:r>
+        <w:t>Email already Taken Bug.</w:t>
+      </w:r>
+      <w:r>
+        <w:t xml:space="preserve"> (To Be decided- </w:t>
+      </w:r>
+      <w:r>
+        <w:rPr>
+          <w:b/>
+          <w:bCs/>
+        </w:rPr>
+        <w:t>NEXT Release</w:t>
+      </w:r>
+      <w:r>
+        <w:t>)</w:t>
       </w:r>
     </w:p>
     <w:p>
@@ -546,6 +613,7 @@
         </w:numPr>
       </w:pPr>
       <w:r>
+        <w:lastRenderedPageBreak/>
         <w:t>Inform the user when their account is blocked after the third failed attempt.</w:t>
       </w:r>
     </w:p>
@@ -557,7 +625,6 @@
         </w:numPr>
       </w:pPr>
       <w:r>
-        <w:lastRenderedPageBreak/>
         <w:t>Show a countdown timer indicating the remaining block time (optional but improves UX).</w:t>
       </w:r>
     </w:p>
@@ -876,6 +943,7 @@
           <w:b/>
           <w:bCs/>
         </w:rPr>
+        <w:lastRenderedPageBreak/>
         <w:t>POST /login</w:t>
       </w:r>
       <w:r>
@@ -894,7 +962,6 @@
           <w:b/>
           <w:bCs/>
         </w:rPr>
-        <w:lastRenderedPageBreak/>
         <w:t>GET /login-status</w:t>
       </w:r>
       <w:r>

</xml_diff>

<commit_message>
Sorting feature for Expense Amount and Date done.
</commit_message>
<xml_diff>
--- a/Deployement/ExpenseTrackerProjectNotes.docx
+++ b/Deployement/ExpenseTrackerProjectNotes.docx
@@ -1195,34 +1195,6 @@
     </w:p>
     <w:p>
       <w:pPr>
-        <w:rPr>
-          <w:b/>
-          <w:bCs/>
-        </w:rPr>
-      </w:pPr>
-    </w:p>
-    <w:p>
-      <w:pPr>
-        <w:rPr>
-          <w:b/>
-          <w:bCs/>
-        </w:rPr>
-      </w:pPr>
-      <w:r>
-        <w:rPr>
-          <w:b/>
-          <w:bCs/>
-        </w:rPr>
-        <w:t>Bugs.</w:t>
-      </w:r>
-    </w:p>
-    <w:p>
-      <w:pPr>
-        <w:pStyle w:val="ListParagraph"/>
-      </w:pPr>
-    </w:p>
-    <w:p>
-      <w:pPr>
         <w:pStyle w:val="ListParagraph"/>
         <w:numPr>
           <w:ilvl w:val="0"/>
@@ -1230,8 +1202,43 @@
         </w:numPr>
       </w:pPr>
       <w:r>
-        <w:t>Refresh only same page don’t go back to login page. (Monu)</w:t>
-      </w:r>
+        <w:t>Handling Sorting based on expense name and amount (Arnav)</w:t>
+      </w:r>
+      <w:r>
+        <w:t xml:space="preserve"> </w:t>
+      </w:r>
+      <w:r>
+        <w:rPr>
+          <w:b/>
+          <w:bCs/>
+        </w:rPr>
+        <w:t>(DONE)</w:t>
+      </w:r>
+    </w:p>
+    <w:p>
+      <w:pPr>
+        <w:pStyle w:val="ListParagraph"/>
+      </w:pPr>
+    </w:p>
+    <w:p>
+      <w:pPr>
+        <w:rPr>
+          <w:b/>
+          <w:bCs/>
+        </w:rPr>
+      </w:pPr>
+      <w:r>
+        <w:rPr>
+          <w:b/>
+          <w:bCs/>
+        </w:rPr>
+        <w:t>Bugs.</w:t>
+      </w:r>
+    </w:p>
+    <w:p>
+      <w:pPr>
+        <w:pStyle w:val="ListParagraph"/>
+      </w:pPr>
     </w:p>
     <w:p>
       <w:pPr>
@@ -1242,15 +1249,7 @@
         </w:numPr>
       </w:pPr>
       <w:r>
-        <w:t xml:space="preserve">If we enter wrong creds and then write correct creds and enter in the application and again enter wrong creds the login attempts should again update to 3 but </w:t>
-      </w:r>
-      <w:proofErr w:type="spellStart"/>
-      <w:r>
-        <w:t>its</w:t>
-      </w:r>
-      <w:proofErr w:type="spellEnd"/>
-      <w:r>
-        <w:t xml:space="preserve"> coming 2 login attempts left. (Monu)</w:t>
+        <w:t>Refresh only same page don’t go back to login page. (Monu)</w:t>
       </w:r>
     </w:p>
     <w:p>
@@ -1262,21 +1261,15 @@
         </w:numPr>
       </w:pPr>
       <w:r>
-        <w:t>Password and Confirm password copy prevention. (Arnav)</w:t>
-      </w:r>
-      <w:r>
-        <w:rPr>
-          <w:b/>
-          <w:bCs/>
-        </w:rPr>
-        <w:t xml:space="preserve"> </w:t>
-      </w:r>
-      <w:r>
-        <w:rPr>
-          <w:b/>
-          <w:bCs/>
-        </w:rPr>
-        <w:t>(DONE)</w:t>
+        <w:t xml:space="preserve">If we enter wrong creds and then write correct creds and enter in the application and again enter wrong creds the login attempts should again update to 3 but </w:t>
+      </w:r>
+      <w:proofErr w:type="spellStart"/>
+      <w:r>
+        <w:t>its</w:t>
+      </w:r>
+      <w:proofErr w:type="spellEnd"/>
+      <w:r>
+        <w:t xml:space="preserve"> coming 2 login attempts left. (Monu)</w:t>
       </w:r>
     </w:p>
     <w:p>
@@ -1287,6 +1280,32 @@
           <w:numId w:val="1"/>
         </w:numPr>
       </w:pPr>
+      <w:r>
+        <w:t>Password and Confirm password copy prevention. (Arnav)</w:t>
+      </w:r>
+      <w:r>
+        <w:rPr>
+          <w:b/>
+          <w:bCs/>
+        </w:rPr>
+        <w:t xml:space="preserve"> </w:t>
+      </w:r>
+      <w:r>
+        <w:rPr>
+          <w:b/>
+          <w:bCs/>
+        </w:rPr>
+        <w:t>(DONE)</w:t>
+      </w:r>
+    </w:p>
+    <w:p>
+      <w:pPr>
+        <w:pStyle w:val="ListParagraph"/>
+        <w:numPr>
+          <w:ilvl w:val="0"/>
+          <w:numId w:val="1"/>
+        </w:numPr>
+      </w:pPr>
       <w:proofErr w:type="spellStart"/>
       <w:r>
         <w:t>HandlingMonth</w:t>
@@ -1313,6 +1332,9 @@
       <w:proofErr w:type="gramEnd"/>
       <w:r>
         <w:t>Arnav)</w:t>
+      </w:r>
+      <w:r>
+        <w:t xml:space="preserve"> </w:t>
       </w:r>
       <w:r>
         <w:rPr>

</xml_diff>

<commit_message>
expense tracker deployment notes
</commit_message>
<xml_diff>
--- a/Deployement/ExpenseTrackerProjectNotes.docx
+++ b/Deployement/ExpenseTrackerProjectNotes.docx
@@ -1192,6 +1192,16 @@
       <w:r>
         <w:t xml:space="preserve"> (Monu)</w:t>
       </w:r>
+      <w:r>
+        <w:t xml:space="preserve"> </w:t>
+      </w:r>
+      <w:r>
+        <w:rPr>
+          <w:b/>
+          <w:bCs/>
+        </w:rPr>
+        <w:t>(DONE)</w:t>
+      </w:r>
     </w:p>
     <w:p>
       <w:pPr>
@@ -1213,6 +1223,30 @@
           <w:bCs/>
         </w:rPr>
         <w:t>(DONE)</w:t>
+      </w:r>
+    </w:p>
+    <w:p>
+      <w:pPr>
+        <w:pStyle w:val="ListParagraph"/>
+        <w:numPr>
+          <w:ilvl w:val="0"/>
+          <w:numId w:val="1"/>
+        </w:numPr>
+      </w:pPr>
+      <w:r>
+        <w:t>Add date during saving an expense. (Monu)</w:t>
+      </w:r>
+    </w:p>
+    <w:p>
+      <w:pPr>
+        <w:pStyle w:val="ListParagraph"/>
+        <w:numPr>
+          <w:ilvl w:val="0"/>
+          <w:numId w:val="1"/>
+        </w:numPr>
+      </w:pPr>
+      <w:r>
+        <w:t xml:space="preserve">Search based on Expense Amount and Name. (Arnav) </w:t>
       </w:r>
     </w:p>
     <w:p>

</xml_diff>

<commit_message>
Password Decryption Feature Completed.
</commit_message>
<xml_diff>
--- a/Deployement/ExpenseTrackerProjectNotes.docx
+++ b/Deployement/ExpenseTrackerProjectNotes.docx
@@ -1169,7 +1169,23 @@
         </w:numPr>
       </w:pPr>
       <w:r>
-        <w:t>Password decrypted form save in database. (Arnav-BE)</w:t>
+        <w:t xml:space="preserve">Password </w:t>
+      </w:r>
+      <w:r>
+        <w:t>en</w:t>
+      </w:r>
+      <w:r>
+        <w:t>crypted form save in database. (Arnav-BE)</w:t>
+      </w:r>
+      <w:r>
+        <w:t xml:space="preserve"> </w:t>
+      </w:r>
+      <w:r>
+        <w:rPr>
+          <w:b/>
+          <w:bCs/>
+        </w:rPr>
+        <w:t>(DONE)</w:t>
       </w:r>
     </w:p>
     <w:p>
@@ -1244,9 +1260,30 @@
           <w:ilvl w:val="0"/>
           <w:numId w:val="1"/>
         </w:numPr>
-      </w:pPr>
-      <w:r>
-        <w:t xml:space="preserve">Search based on Expense Amount and Name. (Arnav) </w:t>
+        <w:rPr>
+          <w:b/>
+          <w:bCs/>
+        </w:rPr>
+      </w:pPr>
+      <w:r>
+        <w:t>Search based on Expense Amount and Name. (Arnav)</w:t>
+      </w:r>
+      <w:r>
+        <w:t xml:space="preserve"> </w:t>
+      </w:r>
+      <w:r>
+        <w:rPr>
+          <w:b/>
+          <w:bCs/>
+        </w:rPr>
+        <w:t>(DONE)</w:t>
+      </w:r>
+      <w:r>
+        <w:rPr>
+          <w:b/>
+          <w:bCs/>
+        </w:rPr>
+        <w:t xml:space="preserve"> </w:t>
       </w:r>
     </w:p>
     <w:p>
@@ -1376,6 +1413,41 @@
           <w:bCs/>
         </w:rPr>
         <w:t>(DONE)</w:t>
+      </w:r>
+    </w:p>
+    <w:p>
+      <w:pPr>
+        <w:pStyle w:val="ListParagraph"/>
+        <w:numPr>
+          <w:ilvl w:val="0"/>
+          <w:numId w:val="1"/>
+        </w:numPr>
+      </w:pPr>
+      <w:r>
+        <w:t xml:space="preserve">UI Improvements on the Expense Tracker Page (Monu) </w:t>
+      </w:r>
+    </w:p>
+    <w:p>
+      <w:pPr>
+        <w:pStyle w:val="ListParagraph"/>
+        <w:numPr>
+          <w:ilvl w:val="0"/>
+          <w:numId w:val="1"/>
+        </w:numPr>
+      </w:pPr>
+      <w:r>
+        <w:t xml:space="preserve">Password Decryption in </w:t>
+      </w:r>
+      <w:r>
+        <w:t xml:space="preserve">forget password also. </w:t>
+      </w:r>
+      <w:proofErr w:type="gramStart"/>
+      <w:r>
+        <w:t>(</w:t>
+      </w:r>
+      <w:proofErr w:type="gramEnd"/>
+      <w:r>
+        <w:t>Arnav)</w:t>
       </w:r>
     </w:p>
     <w:p>

</xml_diff>

<commit_message>
Forget Password encryption bug fix.
</commit_message>
<xml_diff>
--- a/Deployement/ExpenseTrackerProjectNotes.docx
+++ b/Deployement/ExpenseTrackerProjectNotes.docx
@@ -1439,15 +1439,29 @@
         <w:t xml:space="preserve">Password Decryption in </w:t>
       </w:r>
       <w:r>
-        <w:t xml:space="preserve">forget password also. </w:t>
-      </w:r>
-      <w:proofErr w:type="gramStart"/>
-      <w:r>
-        <w:t>(</w:t>
-      </w:r>
-      <w:proofErr w:type="gramEnd"/>
-      <w:r>
-        <w:t>Arnav)</w:t>
+        <w:t>forget password also. (Arnav)</w:t>
+      </w:r>
+      <w:r>
+        <w:t xml:space="preserve"> </w:t>
+      </w:r>
+      <w:r>
+        <w:rPr>
+          <w:b/>
+          <w:bCs/>
+        </w:rPr>
+        <w:t>(DONE)</w:t>
+      </w:r>
+    </w:p>
+    <w:p>
+      <w:pPr>
+        <w:pStyle w:val="ListParagraph"/>
+        <w:numPr>
+          <w:ilvl w:val="0"/>
+          <w:numId w:val="1"/>
+        </w:numPr>
+      </w:pPr>
+      <w:r>
+        <w:t>Loader to be set on forget password window and minor CSS changes (Arnav)</w:t>
       </w:r>
     </w:p>
     <w:p>

</xml_diff>

<commit_message>
Release notes and version no change.
</commit_message>
<xml_diff>
--- a/Deployement/ExpenseTrackerProjectNotes.docx
+++ b/Deployement/ExpenseTrackerProjectNotes.docx
@@ -1553,7 +1553,43 @@
         </w:numPr>
       </w:pPr>
       <w:r>
-        <w:t>Bugs related to Change Password.</w:t>
+        <w:t>Bugs related to Change Password</w:t>
+      </w:r>
+      <w:r>
+        <w:t xml:space="preserve"> </w:t>
+      </w:r>
+      <w:r>
+        <w:rPr>
+          <w:b/>
+          <w:bCs/>
+        </w:rPr>
+        <w:t>(DONE)</w:t>
+      </w:r>
+      <w:r>
+        <w:rPr>
+          <w:b/>
+          <w:bCs/>
+        </w:rPr>
+        <w:t>.</w:t>
+      </w:r>
+    </w:p>
+    <w:p>
+      <w:pPr>
+        <w:pStyle w:val="ListParagraph"/>
+        <w:numPr>
+          <w:ilvl w:val="0"/>
+          <w:numId w:val="1"/>
+        </w:numPr>
+      </w:pPr>
+      <w:r>
+        <w:t xml:space="preserve">Fetching data based on users </w:t>
+      </w:r>
+      <w:r>
+        <w:rPr>
+          <w:b/>
+          <w:bCs/>
+        </w:rPr>
+        <w:t>(DONE).</w:t>
       </w:r>
     </w:p>
     <w:p>

</xml_diff>